<commit_message>
Made the selection algorithm more secure.
</commit_message>
<xml_diff>
--- a/v02_nirkhe_bubblekeyboard.docx
+++ b/v02_nirkhe_bubblekeyboard.docx
@@ -110,6 +110,30 @@
                         <w:txbxContent>
                           <w:p>
                             <w:pPr>
+                              <w:pStyle w:val="Heading2"/>
+                            </w:pPr>
+                            <w:r>
+                              <w:t>First Page Copyright Notice</w:t>
+                            </w:r>
+                          </w:p>
+                          <w:p>
+                            <w:r>
+                              <w:t xml:space="preserve">Leave 3 cm (1.25 in.) of blank space for the copyright notice at the bottom of the left column of the first page. In this template a floating text box will automatically generate the required space.  Note however that the text box is anchored to the </w:t>
+                            </w:r>
+                            <w:r>
+                              <w:rPr>
+                                <w:rFonts w:ascii="Arial" w:hAnsi="Arial"/>
+                                <w:b/>
+                                <w:sz w:val="16"/>
+                              </w:rPr>
+                              <w:t>ABSTRACT</w:t>
+                            </w:r>
+                            <w:r>
+                              <w:t xml:space="preserve"> heading, so if that heading is deleted the text box will disappear as well.</w:t>
+                            </w:r>
+                          </w:p>
+                          <w:p>
+                            <w:pPr>
                               <w:pStyle w:val="Date"/>
                             </w:pPr>
                           </w:p>
@@ -141,6 +165,30 @@
                   <w:txbxContent>
                     <w:p>
                       <w:pPr>
+                        <w:pStyle w:val="Heading2"/>
+                      </w:pPr>
+                      <w:r>
+                        <w:t>First Page Copyright Notice</w:t>
+                      </w:r>
+                    </w:p>
+                    <w:p>
+                      <w:r>
+                        <w:t xml:space="preserve">Leave 3 cm (1.25 in.) of blank space for the copyright notice at the bottom of the left column of the first page. In this template a floating text box will automatically generate the required space.  Note however that the text box is anchored to the </w:t>
+                      </w:r>
+                      <w:r>
+                        <w:rPr>
+                          <w:rFonts w:ascii="Arial" w:hAnsi="Arial"/>
+                          <w:b/>
+                          <w:sz w:val="16"/>
+                        </w:rPr>
+                        <w:t>ABSTRACT</w:t>
+                      </w:r>
+                      <w:r>
+                        <w:t xml:space="preserve"> heading, so if that heading is deleted the text box will disappear as well.</w:t>
+                      </w:r>
+                    </w:p>
+                    <w:p>
+                      <w:pPr>
                         <w:pStyle w:val="Date"/>
                       </w:pPr>
                     </w:p>
@@ -183,17 +231,48 @@
         <w:pStyle w:val="Heading2"/>
       </w:pPr>
       <w:r>
-        <w:t>ACM Classifi</w:t>
+        <w:t>ACM Classification Keywords</w:t>
+      </w:r>
+    </w:p>
+    <w:p>
+      <w:r>
+        <w:t xml:space="preserve">H5.m. Information interfaces and presentation (e.g., HCI): Miscellaneous. </w:t>
+      </w:r>
+    </w:p>
+    <w:p>
+      <w:pPr>
+        <w:pStyle w:val="Heading1"/>
+      </w:pPr>
+      <w:r>
+        <w:t>INTRODUCTION</w:t>
+      </w:r>
+    </w:p>
+    <w:p>
+      <w:r>
+        <w:t>Recent progression of Mid-Air Platforms such as Microsoft Kinect and Leap 3D has brought forth a need for text entry systems that function along with these platforms. Currently these Text Entry programs are utilized for typing small phrases or keywords for search in applications from social media networking such as Twitter to Entertainment such as XBOX Live or Netflix as these applications are commonly used in a living room setting without an actual controller. Text Entry on these platforms currently employs basic gesture techniques for character selection. The general text entry structure used in the industry is best described by that of Evoluce, whose keyboard includes a display QWERTY keyboard and a pointer which is controlled by the position of your hand and a forward gesture to select letters. However, other non-standard keyboards have been created by members of the public, many of which can be seen on YouTube.</w:t>
+      </w:r>
+    </w:p>
+    <w:p>
+      <w:r>
+        <w:t>However, the systems currently used in the industry do not use the greater potential of gesture based analysis. Little research has been done on the potential of more gesture dependent text entry systems in contrast with more position dependent text entry systems. Also, a combination of prediction algorithms when used in conjunction with these more gesture dependent systems can further improve their potential. This research demonstrates the possible improvements that could be made for mid-air text entry systems if we utilized more gesture dependent text entry systems. The potential of more gesture dependent text entry systems could yield inputs with minimalized, faster, and simpler motion. Furthermore, current methods offer difficulty for users with fine motor control impairments as locating and maintaining a hand position is exceedingly difficult.</w:t>
+      </w:r>
+    </w:p>
+    <w:p>
+      <w:r>
+        <w:t xml:space="preserve">This paper presents the Bubble Keyboard, </w:t>
       </w:r>
       <w:bookmarkStart w:id="0" w:name="_GoBack"/>
+      <w:r>
+        <w:t xml:space="preserve">a new keyboard designed by us with the specific intention of using these gesture based systems and prediction algorithms to minimalize speed and increase motion, in contrast to a model of the industry standard. The Bubble Keyboard consists of two concentric rings of letters equidistant from a center point where the outer ring is a static representation of the entire alphabet and the inner is a variable representation of the most probable letters. Selection of letters is done by passing the cursor, which is controlled by the user’s hand, over the desired bubble in a wave rather than placing the cursor over the letter and making a selection gesture as done in the industry model. Other functions, such as Backspace and Shift, are done through gestures rather than button selection. </w:t>
+      </w:r>
       <w:bookmarkEnd w:id="0"/>
       <w:r>
-        <w:t>cation Keywords</w:t>
-      </w:r>
-    </w:p>
-    <w:p>
-      <w:r>
-        <w:t xml:space="preserve">H5.m. Information interfaces and presentation (e.g., HCI): Miscellaneous. </w:t>
+        <w:t>The letters displayed in the inner ring are calculated through a trigram algorithm composed with a Trie (or prefix tree) auto-completion algorithm. The end result being a fluid system that feels natural to the user and minimalizes motion and increases speed.</w:t>
+      </w:r>
+    </w:p>
+    <w:p>
+      <w:r>
+        <w:t>Our research demonstrates empirical results showing that the Bubble Keyboard produces text faster with a lower error rate than the conventional on-screen QWERTY keyboard. Furthermore, we can also see that … [INSERT RESEARCH RESULTS HERE].</w:t>
       </w:r>
     </w:p>
     <w:p>
@@ -201,48 +280,16 @@
         <w:pStyle w:val="Heading1"/>
       </w:pPr>
       <w:r>
-        <w:t>INTRODUCTION</w:t>
-      </w:r>
-    </w:p>
-    <w:p>
-      <w:r>
-        <w:t>Recent progression of Mid-Air Platforms such as Microsoft Kinect and Leap 3D has brought forth a need for text entry systems that function along with these platforms. Currently these Text Entry programs are utilized for typing small phrases or keywords for search in applications from social media networking such as Twitter to Entertainment such as XBOX Live or Netflix as these applications are commonly used in a living room setting without an actual controller. Text Entry on these platforms currently employs basic gesture techniques for character selection. The general text entry structure used in the industry is best described by that of Evoluce, whose keyboard includes a display QWERTY keyboard and a pointer which is controlled by the position of your hand and a forward gesture to select letters. However, other non-standard keyboards have been created by members of the public, many of which can be seen on YouTube.</w:t>
-      </w:r>
-    </w:p>
-    <w:p>
-      <w:r>
-        <w:t xml:space="preserve">However, the systems currently used in the industry do not use the greater potential of gesture based analysis. Little research has been done on the potential of more gesture </w:t>
+        <w:t>PAGE SIZE and columns</w:t>
+      </w:r>
+    </w:p>
+    <w:p>
+      <w:r>
+        <w:t xml:space="preserve">On each page your material (not including the page number) should fit within a rectangle of 18 x 23.5 cm (7 x 9.25 in.), centered on a US letter page, beginning 1.9 cm (.75 in.) from the top of the page, with a .85 cm (.33 in.) space between two 8.4 cm (3.3 in.) columns.  On an A4 page, use a text area of the same dimensions (18 x 23.5 </w:t>
       </w:r>
       <w:r>
         <w:lastRenderedPageBreak/>
-        <w:t>dependent text entry systems in contrast with more position dependent text entry systems. Also, a combination of prediction algorithms when used in conjunction with these more gesture dependent systems can further improve their potential. This research demonstrates the possible improvements that could be made for mid-air text entry systems if we utilized more gesture dependent text entry systems. The potential of more gesture dependent text entry systems could yield inputs with minimalized, faster, and simpler motion. Furthermore, current methods offer difficulty for users with fine motor control impairments as locating and maintaining a hand position is exceedingly difficult.</w:t>
-      </w:r>
-    </w:p>
-    <w:p>
-      <w:r>
-        <w:t>This paper presents the Bubble Keyboard, a new keyboard designed by us with the specific intention of using these gesture based systems and prediction algorithms to minimalize speed and increase motion, in contrast to a model of the industry standard. The Bubble Keyboard consists of two concentric rings of letters equidistant from a center point where the outer ring is a static representation of the entire alphabet and the inner is a variable representation of the most probable letters. Selection of letters is done by passing the cursor, which is controlled by the user’s hand, over the desired bubble in a wave rather than placing the cursor over the letter and making a selection gesture as done in the industry model. Other functions, such as Backspace and Shift, are done through gestures rather than button selection. The letters displayed in the inner ring are calculated through a trigram algorithm composed with a Trie (or prefix tree) auto-completion algorithm. The end result being a fluid system that feels natural to the user and minimalizes motion and increases speed.</w:t>
-      </w:r>
-    </w:p>
-    <w:p>
-      <w:r>
-        <w:t>Our research demonstrates empirical results showing that the Bubble Keyboard produces text faster with a lower error rate than the conventional on-screen QWERTY keyboard. Furthermore, we can also see that … [INSERT RESEARCH RESULTS HERE].</w:t>
-      </w:r>
-    </w:p>
-    <w:p>
-      <w:pPr>
-        <w:pStyle w:val="Heading1"/>
-      </w:pPr>
-      <w:r>
-        <w:t>PAGE SIZE and columns</w:t>
-      </w:r>
-    </w:p>
-    <w:p>
-      <w:r>
-        <w:t xml:space="preserve">On each page your material (not including the page number) should fit within a rectangle of 18 x 23.5 cm (7 x 9.25 in.), centered on a US letter page, beginning 1.9 cm (.75 in.) from the top of the page, with a .85 cm (.33 in.) space between two 8.4 cm (3.3 in.) columns.  On an A4 page, use a text area of the same dimensions (18 x 23.5 cm.), again centered.  Right margins should be justified, not ragged. Beware, especially when using this template on a </w:t>
-      </w:r>
-      <w:r>
-        <w:lastRenderedPageBreak/>
-        <w:t>Macintosh, Word can change these dimensions in unexpected ways.</w:t>
+        <w:t>cm.), again centered.  Right margins should be justified, not ragged. Beware, especially when using this template on a Macintosh, Word can change these dimensions in unexpected ways.</w:t>
       </w:r>
     </w:p>
     <w:p>
@@ -331,7 +378,11 @@
         <w:t>4</w:t>
       </w:r>
       <w:r>
-        <w:t>].  In general, it should only be necessary to pick one or more of the H5 subcategories, see http://www.acm.org/class/1998/H.5.html</w:t>
+        <w:t xml:space="preserve">].  In general, it </w:t>
+      </w:r>
+      <w:r>
+        <w:lastRenderedPageBreak/>
+        <w:t>should only be necessary to pick one or more of the H5 subcategories, see http://www.acm.org/class/1998/H.5.html</w:t>
       </w:r>
     </w:p>
     <w:p>
@@ -352,43 +403,6 @@
     <w:p>
       <w:r>
         <w:t>Please use a 10-point Times Roman font or, if this is unavailable, another proportional font with serifs, as close as possible in appearance to Times Roman 10-point. The Press 10-point font available to users of Script is a good substitute for Times Roman. If Times Roman is not available, try the font named Computer Modern Roman. On a Macintosh, use the font named Times and not Times New Roman. Please use sans-serif or non-proportional fonts only for special purposes, such as headings or source code text.</w:t>
-      </w:r>
-    </w:p>
-    <w:p>
-      <w:pPr>
-        <w:pStyle w:val="Heading2"/>
-      </w:pPr>
-      <w:r>
-        <w:t>First Page Copyright Notice</w:t>
-      </w:r>
-    </w:p>
-    <w:p>
-      <w:r>
-        <w:t xml:space="preserve">Leave 3 cm (1.25 in.) of blank space for the copyright notice at the bottom of the left column of the first page. In this template a floating text box will automatically generate the required space.  Note however that the text box is anchored to the </w:t>
-      </w:r>
-      <w:r>
-        <w:rPr>
-          <w:rFonts w:ascii="Arial" w:hAnsi="Arial"/>
-          <w:b/>
-          <w:sz w:val="16"/>
-        </w:rPr>
-        <w:t>ABSTRACT</w:t>
-      </w:r>
-      <w:r>
-        <w:t xml:space="preserve"> heading, so if that heading is deleted the text box will disappear as well.</w:t>
-      </w:r>
-    </w:p>
-    <w:p>
-      <w:pPr>
-        <w:pStyle w:val="Heading2"/>
-      </w:pPr>
-      <w:r>
-        <w:t>Subsequent Pages</w:t>
-      </w:r>
-    </w:p>
-    <w:p>
-      <w:r>
-        <w:t>On pages beyond the first, start at the top of the page and continue in double-column format.  The two columns on the last page should be of equal length.</w:t>
       </w:r>
     </w:p>
     <w:p>
@@ -1032,7 +1046,6 @@
         <w:rPr>
           <w:noProof/>
         </w:rPr>
-        <w:lastRenderedPageBreak/>
         <mc:AlternateContent>
           <mc:Choice Requires="wps">
             <w:drawing>
@@ -1741,16 +1754,13 @@
         <w:pStyle w:val="Heading1"/>
       </w:pPr>
       <w:r>
+        <w:lastRenderedPageBreak/>
         <w:t>LANGUAGE, STYLE AND CONTENT</w:t>
       </w:r>
     </w:p>
     <w:p>
       <w:r>
-        <w:t xml:space="preserve">The written and spoken language of SIGCHI is English. Spelling and punctuation may use any dialect of English (e.g., British, Canadian, US, etc.) provided this is done consistently. Hyphenation is optional. To ensure suitability </w:t>
-      </w:r>
-      <w:r>
-        <w:lastRenderedPageBreak/>
-        <w:t>for an international audience, please pay attention to the following:</w:t>
+        <w:t>The written and spoken language of SIGCHI is English. Spelling and punctuation may use any dialect of English (e.g., British, Canadian, US, etc.) provided this is done consistently. Hyphenation is optional. To ensure suitability for an international audience, please pay attention to the following:</w:t>
       </w:r>
       <w:r>
         <w:rPr>
@@ -1824,9 +1834,9 @@
       </w:r>
       <w:smartTag w:uri="urn:schemas-microsoft-com:office:smarttags" w:element="date">
         <w:smartTagPr>
+          <w:attr w:name="Month" w:val="5"/>
+          <w:attr w:name="Day" w:val="1"/>
           <w:attr w:name="Year" w:val="1997"/>
-          <w:attr w:name="Day" w:val="1"/>
-          <w:attr w:name="Month" w:val="5"/>
         </w:smartTagPr>
         <w:r>
           <w:t>5/1/97</w:t>
@@ -1837,8 +1847,8 @@
       </w:r>
       <w:smartTag w:uri="urn:schemas-microsoft-com:office:smarttags" w:element="time">
         <w:smartTagPr>
+          <w:attr w:name="Hour" w:val="19"/>
           <w:attr w:name="Minute" w:val="0"/>
-          <w:attr w:name="Hour" w:val="19"/>
         </w:smartTagPr>
         <w:r>
           <w:t>seven o’clock</w:t>
@@ -1849,8 +1859,8 @@
       </w:r>
       <w:smartTag w:uri="urn:schemas-microsoft-com:office:smarttags" w:element="time">
         <w:smartTagPr>
+          <w:attr w:name="Hour" w:val="7"/>
           <w:attr w:name="Minute" w:val="0"/>
-          <w:attr w:name="Hour" w:val="7"/>
         </w:smartTagPr>
         <w:r>
           <w:t>7:00 am</w:t>
@@ -1861,8 +1871,8 @@
       </w:r>
       <w:smartTag w:uri="urn:schemas-microsoft-com:office:smarttags" w:element="time">
         <w:smartTagPr>
+          <w:attr w:name="Hour" w:val="19"/>
           <w:attr w:name="Minute" w:val="0"/>
-          <w:attr w:name="Hour" w:val="19"/>
         </w:smartTagPr>
         <w:r>
           <w:t>19:00</w:t>
@@ -2014,7 +2024,55 @@
         <w:pStyle w:val="Bullet"/>
       </w:pPr>
       <w:r>
-        <w:t>If possible, use the full (extended) alphabetic character set for names of persons, institutions, and places (e.g., Grønbæk, Lafreniére, Sánchez, Universität, Weißenbach, Züllighoven, Århus, etc.).  These characters are already included in most versions of Times, Helvetica, and Arial fonts.</w:t>
+        <w:t xml:space="preserve">If possible, use the full (extended) alphabetic character set for names of persons, institutions, and places (e.g., </w:t>
+      </w:r>
+      <w:proofErr w:type="spellStart"/>
+      <w:r>
+        <w:t>Grønbæk</w:t>
+      </w:r>
+      <w:proofErr w:type="spellEnd"/>
+      <w:r>
+        <w:t xml:space="preserve">, </w:t>
+      </w:r>
+      <w:proofErr w:type="spellStart"/>
+      <w:r>
+        <w:t>Lafreniére</w:t>
+      </w:r>
+      <w:proofErr w:type="spellEnd"/>
+      <w:r>
+        <w:t xml:space="preserve">, Sánchez, </w:t>
+      </w:r>
+      <w:proofErr w:type="spellStart"/>
+      <w:r>
+        <w:t>Universität</w:t>
+      </w:r>
+      <w:proofErr w:type="spellEnd"/>
+      <w:r>
+        <w:t xml:space="preserve">, </w:t>
+      </w:r>
+      <w:proofErr w:type="spellStart"/>
+      <w:r>
+        <w:t>Weißenbach</w:t>
+      </w:r>
+      <w:proofErr w:type="spellEnd"/>
+      <w:r>
+        <w:t xml:space="preserve">, </w:t>
+      </w:r>
+      <w:proofErr w:type="spellStart"/>
+      <w:r>
+        <w:t>Züllighoven</w:t>
+      </w:r>
+      <w:proofErr w:type="spellEnd"/>
+      <w:r>
+        <w:t xml:space="preserve">, </w:t>
+      </w:r>
+      <w:proofErr w:type="spellStart"/>
+      <w:r>
+        <w:t>Århus</w:t>
+      </w:r>
+      <w:proofErr w:type="spellEnd"/>
+      <w:r>
+        <w:t>, etc.).  These characters are already included in most versions of Times, Helvetica, and Arial fonts.</w:t>
       </w:r>
     </w:p>
     <w:p>
@@ -2027,7 +2085,15 @@
     </w:p>
     <w:p>
       <w:r>
-        <w:t>Please submit your anonymous version for reviewing with page numbers centred in the footer.  These must be removed in the final version of accepted papers, as page numbers, headers, and footers will be added by the conference printers.</w:t>
+        <w:t xml:space="preserve">Please submit your anonymous version for reviewing with page numbers </w:t>
+      </w:r>
+      <w:proofErr w:type="spellStart"/>
+      <w:r>
+        <w:t>centred</w:t>
+      </w:r>
+      <w:proofErr w:type="spellEnd"/>
+      <w:r>
+        <w:t xml:space="preserve"> in the footer.  These must be removed in the final version of accepted papers, as page numbers, headers, and footers will be added by the conference printers.</w:t>
       </w:r>
     </w:p>
     <w:p>
@@ -2035,6 +2101,7 @@
         <w:pStyle w:val="Heading1"/>
       </w:pPr>
       <w:r>
+        <w:lastRenderedPageBreak/>
         <w:t>Producing and testing PDF files</w:t>
       </w:r>
     </w:p>
@@ -2066,38 +2133,31 @@
         <w:rPr>
           <w:color w:val="000000"/>
         </w:rPr>
-        <w:t xml:space="preserve">, (b) the PDF file size is 4 </w:t>
-      </w:r>
-      <w:r>
+        <w:t xml:space="preserve">, (b) the PDF file size is 4 megabytes or less, and (c) the file can be read and printed using Adobe Acrobat Reader. </w:t>
+      </w:r>
+    </w:p>
+    <w:p>
+      <w:pPr>
         <w:rPr>
           <w:color w:val="000000"/>
         </w:rPr>
-        <w:lastRenderedPageBreak/>
-        <w:t xml:space="preserve">megabytes or less, and (c) the file can be read and printed using Adobe Acrobat Reader. </w:t>
-      </w:r>
-    </w:p>
-    <w:p>
-      <w:pPr>
+      </w:pPr>
+      <w:r>
         <w:rPr>
           <w:color w:val="000000"/>
         </w:rPr>
-      </w:pPr>
+        <w:t>Test your PDF file by viewing or printing it with the same software we will use when we receive it, Adobe Acrobat Reader Version 5. This is wid</w:t>
+      </w:r>
       <w:r>
         <w:rPr>
           <w:color w:val="000000"/>
         </w:rPr>
-        <w:t>Test your PDF file by viewing or printing it with the same software we will use when we receive it, Adobe Acrobat Reader Version 5. This is wid</w:t>
+        <w:t>ely available at no cost from [1</w:t>
       </w:r>
       <w:r>
         <w:rPr>
           <w:color w:val="000000"/>
         </w:rPr>
-        <w:t>ely available at no cost from [1</w:t>
-      </w:r>
-      <w:r>
-        <w:rPr>
-          <w:color w:val="000000"/>
-        </w:rPr>
         <w:t xml:space="preserve">].  Note that most reviewers will use a North American/European version of Acrobat reader, which cannot handle documents containing non-North American or non-European fonts (e.g. Asian fonts).  Please therefore do not use Asian fonts, and verify this by testing with a North American/European Acrobat reader (obtainable as above). Something as minor as including a space or punctuation character in a two-byte font can render a file unreadable. </w:t>
       </w:r>
     </w:p>
@@ -2148,11 +2208,7 @@
         <w:t>Proceedings</w:t>
       </w:r>
       <w:r>
-        <w:t xml:space="preserve"> to understand the writing style and conventions that successful authors have used.  It is particularly important that you state clearly what you have done, not merely what you plan to do, and explain how your work is different from previously published work, i.e., what is the unique contribution that your work makes to the field?  Please consider what the reader will learn from your submission, and how they will find your work useful.  If you write with these questions in mind, your </w:t>
-      </w:r>
-      <w:r>
-        <w:lastRenderedPageBreak/>
-        <w:t>work is more likely to be successful, both in being accepted into the Conference, and in influencing the work of our field.</w:t>
+        <w:t xml:space="preserve"> to understand the writing style and conventions that successful authors have used.  It is particularly important that you state clearly what you have done, not merely what you plan to do, and explain how your work is different from previously published work, i.e., what is the unique contribution that your work makes to the field?  Please consider what the reader will learn from your submission, and how they will find your work useful.  If you write with these questions in mind, your work is more likely to be successful, both in being accepted into the Conference, and in influencing the work of our field.</w:t>
       </w:r>
     </w:p>
     <w:p>
@@ -2218,6 +2274,7 @@
         <w:jc w:val="left"/>
       </w:pPr>
       <w:r>
+        <w:lastRenderedPageBreak/>
         <w:t xml:space="preserve">Anderson, R.E.  Social impacts of computing: Codes of professional ethics. </w:t>
       </w:r>
       <w:r>
@@ -2297,8 +2354,21 @@
       </w:pPr>
       <w:bookmarkStart w:id="3" w:name="_Ref12175337"/>
       <w:bookmarkStart w:id="4" w:name="_Ref10968351"/>
-      <w:r>
-        <w:t xml:space="preserve">Klemmer, R.S., Thomsen, M., Phelps-Goodman, E., Lee, R. and Landay, J.A. Where do web sites come from? Capturing and interacting with design history.  </w:t>
+      <w:proofErr w:type="spellStart"/>
+      <w:r>
+        <w:t>Klemmer</w:t>
+      </w:r>
+      <w:proofErr w:type="spellEnd"/>
+      <w:r>
+        <w:t xml:space="preserve">, R.S., Thomsen, M., Phelps-Goodman, E., Lee, R. and </w:t>
+      </w:r>
+      <w:proofErr w:type="spellStart"/>
+      <w:r>
+        <w:t>Landay</w:t>
+      </w:r>
+      <w:proofErr w:type="spellEnd"/>
+      <w:r>
+        <w:t xml:space="preserve">, J.A. Where do web sites come from? Capturing and interacting with design history.  </w:t>
       </w:r>
       <w:r>
         <w:t xml:space="preserve">In </w:t>
@@ -2435,8 +2505,37 @@
         <w:ind w:left="270" w:hanging="270"/>
       </w:pPr>
       <w:bookmarkStart w:id="5" w:name="_Ref12175343"/>
-      <w:r>
-        <w:t xml:space="preserve">Zellweger, P.T., Bouvin, N.O., Jehøj, H., and Mackinlay, J.D. Fluid Annotations in an Open World. </w:t>
+      <w:proofErr w:type="spellStart"/>
+      <w:r>
+        <w:t>Zellweger</w:t>
+      </w:r>
+      <w:proofErr w:type="spellEnd"/>
+      <w:r>
+        <w:t xml:space="preserve">, P.T., </w:t>
+      </w:r>
+      <w:proofErr w:type="spellStart"/>
+      <w:r>
+        <w:t>Bouvin</w:t>
+      </w:r>
+      <w:proofErr w:type="spellEnd"/>
+      <w:r>
+        <w:t xml:space="preserve">, N.O., </w:t>
+      </w:r>
+      <w:proofErr w:type="spellStart"/>
+      <w:r>
+        <w:t>Jehøj</w:t>
+      </w:r>
+      <w:proofErr w:type="spellEnd"/>
+      <w:r>
+        <w:t xml:space="preserve">, H., and </w:t>
+      </w:r>
+      <w:proofErr w:type="spellStart"/>
+      <w:r>
+        <w:t>Mackinlay</w:t>
+      </w:r>
+      <w:proofErr w:type="spellEnd"/>
+      <w:r>
+        <w:t xml:space="preserve">, J.D. Fluid Annotations in an Open World. </w:t>
       </w:r>
       <w:r>
         <w:rPr>

</xml_diff>